<commit_message>
cganhed pub to PSB
</commit_message>
<xml_diff>
--- a/project/NEFT_Transaction_Analysis.docx
+++ b/project/NEFT_Transaction_Analysis.docx
@@ -254,19 +254,8 @@
                 <w:sz w:val="24"/>
                 <w:szCs w:val="24"/>
               </w:rPr>
-              <w:t xml:space="preserve">Prof. Dr. Shankar </w:t>
-            </w:r>
-            <w:proofErr w:type="spellStart"/>
-            <w:r>
-              <w:rPr>
-                <w:rFonts w:ascii="Times New Roman" w:hAnsi="Times New Roman"/>
-                <w:b/>
-                <w:sz w:val="24"/>
-                <w:szCs w:val="24"/>
-              </w:rPr>
-              <w:t>Venkatagiri</w:t>
-            </w:r>
-            <w:proofErr w:type="spellEnd"/>
+              <w:t>Prof. Dr. Shankar Venkatagiri</w:t>
+            </w:r>
           </w:p>
         </w:tc>
         <w:tc>
@@ -317,7 +306,6 @@
                 <w:szCs w:val="24"/>
               </w:rPr>
             </w:pPr>
-            <w:proofErr w:type="spellStart"/>
             <w:r>
               <w:rPr>
                 <w:rFonts w:ascii="Times New Roman" w:hAnsi="Times New Roman"/>
@@ -325,17 +313,27 @@
                 <w:sz w:val="24"/>
                 <w:szCs w:val="24"/>
               </w:rPr>
-              <w:t>Kartik</w:t>
-            </w:r>
-            <w:proofErr w:type="spellEnd"/>
-            <w:r>
+              <w:t xml:space="preserve">Kartik Srinivasan (GMITE10130) </w:t>
+            </w:r>
+          </w:p>
+          <w:p>
+            <w:pPr>
+              <w:jc w:val="right"/>
               <w:rPr>
                 <w:rFonts w:ascii="Times New Roman" w:hAnsi="Times New Roman"/>
                 <w:b/>
                 <w:sz w:val="24"/>
                 <w:szCs w:val="24"/>
               </w:rPr>
-              <w:t xml:space="preserve"> Srinivasan (GMITE10130) </w:t>
+            </w:pPr>
+            <w:r>
+              <w:rPr>
+                <w:rFonts w:ascii="Times New Roman" w:hAnsi="Times New Roman"/>
+                <w:b/>
+                <w:sz w:val="24"/>
+                <w:szCs w:val="24"/>
+              </w:rPr>
+              <w:t>Nilesh Agarwal (GMITE10142)</w:t>
             </w:r>
           </w:p>
           <w:p>
@@ -348,7 +346,6 @@
                 <w:szCs w:val="24"/>
               </w:rPr>
             </w:pPr>
-            <w:proofErr w:type="spellStart"/>
             <w:r>
               <w:rPr>
                 <w:rFonts w:ascii="Times New Roman" w:hAnsi="Times New Roman"/>
@@ -356,48 +353,7 @@
                 <w:sz w:val="24"/>
                 <w:szCs w:val="24"/>
               </w:rPr>
-              <w:t>Nilesh</w:t>
-            </w:r>
-            <w:proofErr w:type="spellEnd"/>
-            <w:r>
-              <w:rPr>
-                <w:rFonts w:ascii="Times New Roman" w:hAnsi="Times New Roman"/>
-                <w:b/>
-                <w:sz w:val="24"/>
-                <w:szCs w:val="24"/>
-              </w:rPr>
-              <w:t xml:space="preserve"> Agarwal (GMITE10142)</w:t>
-            </w:r>
-          </w:p>
-          <w:p>
-            <w:pPr>
-              <w:jc w:val="right"/>
-              <w:rPr>
-                <w:rFonts w:ascii="Times New Roman" w:hAnsi="Times New Roman"/>
-                <w:b/>
-                <w:sz w:val="24"/>
-                <w:szCs w:val="24"/>
-              </w:rPr>
-            </w:pPr>
-            <w:proofErr w:type="spellStart"/>
-            <w:r>
-              <w:rPr>
-                <w:rFonts w:ascii="Times New Roman" w:hAnsi="Times New Roman"/>
-                <w:b/>
-                <w:sz w:val="24"/>
-                <w:szCs w:val="24"/>
-              </w:rPr>
-              <w:t>Surabhi</w:t>
-            </w:r>
-            <w:proofErr w:type="spellEnd"/>
-            <w:r>
-              <w:rPr>
-                <w:rFonts w:ascii="Times New Roman" w:hAnsi="Times New Roman"/>
-                <w:b/>
-                <w:sz w:val="24"/>
-                <w:szCs w:val="24"/>
-              </w:rPr>
-              <w:t xml:space="preserve"> Sharma (GMITE10165)</w:t>
+              <w:t>Surabhi Sharma (GMITE10165)</w:t>
             </w:r>
           </w:p>
           <w:p>
@@ -2044,10 +2000,8 @@
         </w:rPr>
         <w:fldChar w:fldCharType="end"/>
       </w:r>
-      <w:bookmarkStart w:id="1" w:name="_GoBack"/>
-      <w:bookmarkEnd w:id="1"/>
-    </w:p>
-    <w:bookmarkStart w:id="2" w:name="_Toc342997783" w:displacedByCustomXml="next"/>
+    </w:p>
+    <w:bookmarkStart w:id="1" w:name="_Toc342997783" w:displacedByCustomXml="next"/>
     <w:sdt>
       <w:sdtPr>
         <w:rPr>
@@ -2081,7 +2035,7 @@
         </w:p>
       </w:sdtContent>
     </w:sdt>
-    <w:bookmarkEnd w:id="2" w:displacedByCustomXml="prev"/>
+    <w:bookmarkEnd w:id="1" w:displacedByCustomXml="prev"/>
     <w:sdt>
       <w:sdtPr>
         <w:rPr>
@@ -2130,25 +2084,7 @@
               <w:sz w:val="24"/>
               <w:szCs w:val="24"/>
             </w:rPr>
-            <w:t xml:space="preserve">As the volume of </w:t>
-          </w:r>
-          <w:proofErr w:type="spellStart"/>
-          <w:r>
-            <w:rPr>
-              <w:rFonts w:ascii="Times New Roman" w:eastAsia="Times New Roman" w:hAnsi="Times New Roman"/>
-              <w:sz w:val="24"/>
-              <w:szCs w:val="24"/>
-            </w:rPr>
-            <w:t>cheques</w:t>
-          </w:r>
-          <w:proofErr w:type="spellEnd"/>
-          <w:r>
-            <w:rPr>
-              <w:rFonts w:ascii="Times New Roman" w:eastAsia="Times New Roman" w:hAnsi="Times New Roman"/>
-              <w:sz w:val="24"/>
-              <w:szCs w:val="24"/>
-            </w:rPr>
-            <w:t xml:space="preserve"> in the banking system in a huge country like India was adding a lot of pressure and unpredictability in clearing transactions, the RBI, since the late eighties and nineties has been diligently working to put together numerous technology</w:t>
+            <w:t>As the volume of cheques in the banking system in a huge country like India was adding a lot of pressure and unpredictability in clearing transactions, the RBI, since the late eighties and nineties has been diligently working to put together numerous technology</w:t>
           </w:r>
           <w:r>
             <w:rPr>
@@ -2184,25 +2120,7 @@
               <w:sz w:val="24"/>
               <w:szCs w:val="24"/>
             </w:rPr>
-            <w:t xml:space="preserve">In November 2005, RBI introduced an electronic system which facilitated one-to-one funds transfer requirements of individuals / corporates. The NEFT system as it is </w:t>
-          </w:r>
-          <w:proofErr w:type="gramStart"/>
-          <w:r>
-            <w:rPr>
-              <w:rFonts w:ascii="Times New Roman" w:eastAsia="Times New Roman" w:hAnsi="Times New Roman"/>
-              <w:sz w:val="24"/>
-              <w:szCs w:val="24"/>
-            </w:rPr>
-            <w:t>called,</w:t>
-          </w:r>
-          <w:proofErr w:type="gramEnd"/>
-          <w:r>
-            <w:rPr>
-              <w:rFonts w:ascii="Times New Roman" w:eastAsia="Times New Roman" w:hAnsi="Times New Roman"/>
-              <w:sz w:val="24"/>
-              <w:szCs w:val="24"/>
-            </w:rPr>
-            <w:t xml:space="preserve"> provides for batch settlements at hourly intervals, enabling near real-time transfer of funds. </w:t>
+            <w:t xml:space="preserve">In November 2005, RBI introduced an electronic system which facilitated one-to-one funds transfer requirements of individuals / corporates. The NEFT system as it is called, provides for batch settlements at hourly intervals, enabling near real-time transfer of funds. </w:t>
           </w:r>
         </w:p>
       </w:sdtContent>
@@ -2443,7 +2361,7 @@
         <w:br w:type="page"/>
       </w:r>
     </w:p>
-    <w:bookmarkStart w:id="3" w:name="_Toc342997784" w:displacedByCustomXml="next"/>
+    <w:bookmarkStart w:id="2" w:name="_Toc342997784" w:displacedByCustomXml="next"/>
     <w:sdt>
       <w:sdtPr>
         <w:rPr>
@@ -2476,13 +2394,13 @@
             </w:rPr>
             <w:t>About the Data</w:t>
           </w:r>
-          <w:bookmarkEnd w:id="3"/>
+          <w:bookmarkEnd w:id="2"/>
         </w:p>
         <w:p>
           <w:pPr>
             <w:pStyle w:val="Heading2"/>
           </w:pPr>
-          <w:bookmarkStart w:id="4" w:name="_Toc342997785"/>
+          <w:bookmarkStart w:id="3" w:name="_Toc342997785"/>
           <w:r>
             <w:rPr>
               <w:color w:val="548DD4" w:themeColor="text2" w:themeTint="99"/>
@@ -2492,7 +2410,7 @@
         </w:p>
       </w:sdtContent>
     </w:sdt>
-    <w:bookmarkEnd w:id="4" w:displacedByCustomXml="prev"/>
+    <w:bookmarkEnd w:id="3" w:displacedByCustomXml="prev"/>
     <w:p>
       <w:pPr>
         <w:jc w:val="both"/>
@@ -2569,14 +2487,14 @@
           <w:color w:val="548DD4" w:themeColor="text2" w:themeTint="99"/>
         </w:rPr>
       </w:pPr>
-      <w:bookmarkStart w:id="5" w:name="_Toc342997786"/>
+      <w:bookmarkStart w:id="4" w:name="_Toc342997786"/>
       <w:r>
         <w:rPr>
           <w:color w:val="548DD4" w:themeColor="text2" w:themeTint="99"/>
         </w:rPr>
         <w:t>Schema</w:t>
       </w:r>
-      <w:bookmarkEnd w:id="5"/>
+      <w:bookmarkEnd w:id="4"/>
     </w:p>
     <w:p>
       <w:pPr>
@@ -3577,33 +3495,15 @@
           <w:sz w:val="24"/>
           <w:szCs w:val="24"/>
         </w:rPr>
-        <w:t xml:space="preserve">be used </w:t>
-      </w:r>
-      <w:proofErr w:type="gramStart"/>
-      <w:r>
-        <w:rPr>
-          <w:rFonts w:ascii="Times New Roman" w:hAnsi="Times New Roman"/>
-          <w:sz w:val="24"/>
-          <w:szCs w:val="24"/>
-        </w:rPr>
-        <w:t xml:space="preserve">in </w:t>
-      </w:r>
-      <w:r>
-        <w:rPr>
-          <w:rFonts w:ascii="Times New Roman" w:hAnsi="Times New Roman"/>
-          <w:sz w:val="24"/>
-          <w:szCs w:val="24"/>
-        </w:rPr>
-        <w:t xml:space="preserve"> some</w:t>
-      </w:r>
-      <w:proofErr w:type="gramEnd"/>
-      <w:r>
-        <w:rPr>
-          <w:rFonts w:ascii="Times New Roman" w:hAnsi="Times New Roman"/>
-          <w:sz w:val="24"/>
-          <w:szCs w:val="24"/>
-        </w:rPr>
-        <w:t xml:space="preserve"> of our analysis</w:t>
+        <w:t xml:space="preserve">be used in </w:t>
+      </w:r>
+      <w:r>
+        <w:rPr>
+          <w:rFonts w:ascii="Times New Roman" w:hAnsi="Times New Roman"/>
+          <w:sz w:val="24"/>
+          <w:szCs w:val="24"/>
+        </w:rPr>
+        <w:t xml:space="preserve"> some of our analysis</w:t>
       </w:r>
     </w:p>
     <w:p>
@@ -3646,16 +3546,7 @@
           <w:sz w:val="24"/>
           <w:szCs w:val="24"/>
         </w:rPr>
-        <w:t>Data consolidation and Pre-processing is done in R (“</w:t>
-      </w:r>
-      <w:proofErr w:type="spellStart"/>
-      <w:r>
-        <w:rPr>
-          <w:rFonts w:ascii="Times New Roman" w:hAnsi="Times New Roman"/>
-          <w:sz w:val="24"/>
-          <w:szCs w:val="24"/>
-        </w:rPr>
-        <w:t>Neft</w:t>
+        <w:t>Data consolidation and Pre-processing is done in R (“Neft</w:t>
       </w:r>
       <w:r>
         <w:rPr>
@@ -3671,16 +3562,7 @@
           <w:sz w:val="24"/>
           <w:szCs w:val="24"/>
         </w:rPr>
-        <w:t>.R</w:t>
-      </w:r>
-      <w:proofErr w:type="spellEnd"/>
-      <w:r>
-        <w:rPr>
-          <w:rFonts w:ascii="Times New Roman" w:hAnsi="Times New Roman"/>
-          <w:sz w:val="24"/>
-          <w:szCs w:val="24"/>
-        </w:rPr>
-        <w:t>”), which does the following:</w:t>
+        <w:t>.R”), which does the following:</w:t>
       </w:r>
     </w:p>
     <w:p>
@@ -3743,7 +3625,6 @@
           <w:szCs w:val="24"/>
         </w:rPr>
       </w:pPr>
-      <w:proofErr w:type="spellStart"/>
       <w:r>
         <w:rPr>
           <w:rFonts w:ascii="Times New Roman" w:hAnsi="Times New Roman"/>
@@ -3753,32 +3634,13 @@
         </w:rPr>
         <w:t>MonthAndYear</w:t>
       </w:r>
-      <w:proofErr w:type="spellEnd"/>
-      <w:r>
-        <w:rPr>
-          <w:rFonts w:ascii="Times New Roman" w:hAnsi="Times New Roman"/>
-          <w:sz w:val="24"/>
-          <w:szCs w:val="24"/>
-        </w:rPr>
-        <w:t xml:space="preserve"> – Combination of Month </w:t>
-      </w:r>
-      <w:proofErr w:type="gramStart"/>
-      <w:r>
-        <w:rPr>
-          <w:rFonts w:ascii="Times New Roman" w:hAnsi="Times New Roman"/>
-          <w:sz w:val="24"/>
-          <w:szCs w:val="24"/>
-        </w:rPr>
-        <w:t>And</w:t>
-      </w:r>
-      <w:proofErr w:type="gramEnd"/>
-      <w:r>
-        <w:rPr>
-          <w:rFonts w:ascii="Times New Roman" w:hAnsi="Times New Roman"/>
-          <w:sz w:val="24"/>
-          <w:szCs w:val="24"/>
-        </w:rPr>
-        <w:t xml:space="preserve"> Year separated by space. Example: Jan 2009, July 2012, etc. (Interval variables)</w:t>
+      <w:r>
+        <w:rPr>
+          <w:rFonts w:ascii="Times New Roman" w:hAnsi="Times New Roman"/>
+          <w:sz w:val="24"/>
+          <w:szCs w:val="24"/>
+        </w:rPr>
+        <w:t xml:space="preserve"> – Combination of Month And Year separated by space. Example: Jan 2009, July 2012, etc. (Interval variables)</w:t>
       </w:r>
     </w:p>
     <w:p>
@@ -3795,7 +3657,6 @@
           <w:szCs w:val="24"/>
         </w:rPr>
       </w:pPr>
-      <w:proofErr w:type="spellStart"/>
       <w:r>
         <w:rPr>
           <w:rFonts w:ascii="Times New Roman" w:hAnsi="Times New Roman"/>
@@ -3805,7 +3666,6 @@
         </w:rPr>
         <w:t>TotalTxns</w:t>
       </w:r>
-      <w:proofErr w:type="spellEnd"/>
       <w:r>
         <w:rPr>
           <w:rFonts w:ascii="Times New Roman" w:hAnsi="Times New Roman"/>
@@ -3829,7 +3689,6 @@
           <w:szCs w:val="24"/>
         </w:rPr>
       </w:pPr>
-      <w:proofErr w:type="spellStart"/>
       <w:r>
         <w:rPr>
           <w:rFonts w:ascii="Times New Roman" w:hAnsi="Times New Roman"/>
@@ -3839,7 +3698,6 @@
         </w:rPr>
         <w:t>TotalTxnValue</w:t>
       </w:r>
-      <w:proofErr w:type="spellEnd"/>
       <w:r>
         <w:rPr>
           <w:rFonts w:ascii="Times New Roman" w:hAnsi="Times New Roman"/>
@@ -3911,7 +3769,6 @@
         </w:rPr>
         <w:t>This enhanced dataset is represented as “</w:t>
       </w:r>
-      <w:proofErr w:type="spellStart"/>
       <w:r>
         <w:rPr>
           <w:rFonts w:ascii="Times New Roman" w:hAnsi="Times New Roman"/>
@@ -3921,7 +3778,6 @@
         </w:rPr>
         <w:t>neftDataMerged</w:t>
       </w:r>
-      <w:proofErr w:type="spellEnd"/>
       <w:r>
         <w:rPr>
           <w:rFonts w:ascii="Times New Roman" w:hAnsi="Times New Roman"/>
@@ -3949,14 +3805,14 @@
           <w:color w:val="548DD4" w:themeColor="text2" w:themeTint="99"/>
         </w:rPr>
       </w:pPr>
-      <w:bookmarkStart w:id="6" w:name="_Toc342997787"/>
+      <w:bookmarkStart w:id="5" w:name="_Toc342997787"/>
       <w:r>
         <w:rPr>
           <w:color w:val="548DD4" w:themeColor="text2" w:themeTint="99"/>
         </w:rPr>
         <w:t>Challenges</w:t>
       </w:r>
-      <w:bookmarkEnd w:id="6"/>
+      <w:bookmarkEnd w:id="5"/>
     </w:p>
     <w:p>
       <w:pPr>
@@ -4129,7 +3985,7 @@
           <w:szCs w:val="32"/>
         </w:rPr>
       </w:pPr>
-      <w:bookmarkStart w:id="7" w:name="_Toc342997788"/>
+      <w:bookmarkStart w:id="6" w:name="_Toc342997788"/>
       <w:r>
         <w:rPr>
           <w:b/>
@@ -4140,31 +3996,31 @@
         <w:lastRenderedPageBreak/>
         <w:t>Data Analysis</w:t>
       </w:r>
+      <w:bookmarkEnd w:id="6"/>
+    </w:p>
+    <w:p>
+      <w:pPr>
+        <w:pStyle w:val="Heading2"/>
+        <w:rPr>
+          <w:color w:val="548DD4" w:themeColor="text2" w:themeTint="99"/>
+        </w:rPr>
+      </w:pPr>
+      <w:bookmarkStart w:id="7" w:name="_Toc342992025"/>
+      <w:bookmarkStart w:id="8" w:name="_Toc342997789"/>
+      <w:r>
+        <w:rPr>
+          <w:color w:val="548DD4" w:themeColor="text2" w:themeTint="99"/>
+        </w:rPr>
+        <w:t>Frequency Distribution</w:t>
+      </w:r>
       <w:bookmarkEnd w:id="7"/>
-    </w:p>
-    <w:p>
-      <w:pPr>
-        <w:pStyle w:val="Heading2"/>
+      <w:r>
         <w:rPr>
           <w:color w:val="548DD4" w:themeColor="text2" w:themeTint="99"/>
         </w:rPr>
-      </w:pPr>
-      <w:bookmarkStart w:id="8" w:name="_Toc342992025"/>
-      <w:bookmarkStart w:id="9" w:name="_Toc342997789"/>
-      <w:r>
-        <w:rPr>
-          <w:color w:val="548DD4" w:themeColor="text2" w:themeTint="99"/>
-        </w:rPr>
-        <w:t>Frequency Distribution</w:t>
+        <w:t>s</w:t>
       </w:r>
       <w:bookmarkEnd w:id="8"/>
-      <w:r>
-        <w:rPr>
-          <w:color w:val="548DD4" w:themeColor="text2" w:themeTint="99"/>
-        </w:rPr>
-        <w:t>s</w:t>
-      </w:r>
-      <w:bookmarkEnd w:id="9"/>
     </w:p>
     <w:p>
       <w:pPr>
@@ -4177,7 +4033,7 @@
           <w:sz w:val="22"/>
         </w:rPr>
       </w:pPr>
-      <w:bookmarkStart w:id="10" w:name="_Toc342997790"/>
+      <w:bookmarkStart w:id="9" w:name="_Toc342997790"/>
       <w:r>
         <w:rPr>
           <w:color w:val="548DD4" w:themeColor="text2" w:themeTint="99"/>
@@ -4185,7 +4041,7 @@
         </w:rPr>
         <w:t>Total Value of Transactions</w:t>
       </w:r>
-      <w:bookmarkEnd w:id="10"/>
+      <w:bookmarkEnd w:id="9"/>
     </w:p>
     <w:p>
       <w:pPr>
@@ -4272,29 +4128,7 @@
           <w:sz w:val="20"/>
           <w:szCs w:val="20"/>
         </w:rPr>
-        <w:t xml:space="preserve">Graph </w:t>
-      </w:r>
-      <w:proofErr w:type="gramStart"/>
-      <w:r>
-        <w:rPr>
-          <w:rFonts w:ascii="Calibri" w:hAnsi="Calibri"/>
-          <w:b w:val="0"/>
-          <w:color w:val="548DD4" w:themeColor="text2" w:themeTint="99"/>
-          <w:sz w:val="20"/>
-          <w:szCs w:val="20"/>
-        </w:rPr>
-        <w:t>1 :Frequency</w:t>
-      </w:r>
-      <w:proofErr w:type="gramEnd"/>
-      <w:r>
-        <w:rPr>
-          <w:rFonts w:ascii="Calibri" w:hAnsi="Calibri"/>
-          <w:b w:val="0"/>
-          <w:color w:val="548DD4" w:themeColor="text2" w:themeTint="99"/>
-          <w:sz w:val="20"/>
-          <w:szCs w:val="20"/>
-        </w:rPr>
-        <w:t xml:space="preserve"> of Total Value of Transactions</w:t>
+        <w:t>Graph 1 :Frequency of Total Value of Transactions</w:t>
       </w:r>
     </w:p>
     <w:p>
@@ -4329,25 +4163,7 @@
           <w:color w:val="auto"/>
           <w:lang w:val="en-US"/>
         </w:rPr>
-        <w:t xml:space="preserve"> the transaction value of Rs.500</w:t>
-      </w:r>
-      <w:proofErr w:type="gramStart"/>
-      <w:r>
-        <w:rPr>
-          <w:rFonts w:ascii="Times New Roman" w:hAnsi="Times New Roman"/>
-          <w:color w:val="auto"/>
-          <w:lang w:val="en-US"/>
-        </w:rPr>
-        <w:t>,000</w:t>
-      </w:r>
-      <w:proofErr w:type="gramEnd"/>
-      <w:r>
-        <w:rPr>
-          <w:rFonts w:ascii="Times New Roman" w:hAnsi="Times New Roman"/>
-          <w:color w:val="auto"/>
-          <w:lang w:val="en-US"/>
-        </w:rPr>
-        <w:t xml:space="preserve">. </w:t>
+        <w:t xml:space="preserve"> the transaction value of Rs.500,000. </w:t>
       </w:r>
     </w:p>
     <w:p>
@@ -4357,14 +4173,14 @@
           <w:color w:val="548DD4" w:themeColor="text2" w:themeTint="99"/>
         </w:rPr>
       </w:pPr>
-      <w:bookmarkStart w:id="11" w:name="_Toc342997791"/>
+      <w:bookmarkStart w:id="10" w:name="_Toc342997791"/>
       <w:r>
         <w:rPr>
           <w:color w:val="548DD4" w:themeColor="text2" w:themeTint="99"/>
         </w:rPr>
         <w:t>Measures of Central Tendency and Dispersion</w:t>
       </w:r>
-      <w:bookmarkEnd w:id="11"/>
+      <w:bookmarkEnd w:id="10"/>
     </w:p>
     <w:p>
       <w:pPr>
@@ -4377,31 +4193,15 @@
           <w:sz w:val="22"/>
         </w:rPr>
       </w:pPr>
-      <w:bookmarkStart w:id="12" w:name="_Toc342997792"/>
+      <w:bookmarkStart w:id="11" w:name="_Toc342997792"/>
       <w:r>
         <w:rPr>
           <w:color w:val="548DD4" w:themeColor="text2" w:themeTint="99"/>
           <w:sz w:val="22"/>
         </w:rPr>
-        <w:t xml:space="preserve">Number of Transaction </w:t>
-      </w:r>
-      <w:proofErr w:type="gramStart"/>
-      <w:r>
-        <w:rPr>
-          <w:color w:val="548DD4" w:themeColor="text2" w:themeTint="99"/>
-          <w:sz w:val="22"/>
-        </w:rPr>
-        <w:t>Per</w:t>
-      </w:r>
-      <w:proofErr w:type="gramEnd"/>
-      <w:r>
-        <w:rPr>
-          <w:color w:val="548DD4" w:themeColor="text2" w:themeTint="99"/>
-          <w:sz w:val="22"/>
-        </w:rPr>
-        <w:t xml:space="preserve"> Year</w:t>
-      </w:r>
-      <w:bookmarkEnd w:id="12"/>
+        <w:t>Number of Transaction Per Year</w:t>
+      </w:r>
+      <w:bookmarkEnd w:id="11"/>
       <w:r>
         <w:rPr>
           <w:color w:val="548DD4" w:themeColor="text2" w:themeTint="99"/>
@@ -6642,31 +6442,15 @@
           <w:sz w:val="22"/>
         </w:rPr>
       </w:pPr>
-      <w:bookmarkStart w:id="13" w:name="_Toc342997793"/>
+      <w:bookmarkStart w:id="12" w:name="_Toc342997793"/>
       <w:r>
         <w:rPr>
           <w:color w:val="548DD4" w:themeColor="text2" w:themeTint="99"/>
           <w:sz w:val="22"/>
         </w:rPr>
-        <w:t xml:space="preserve">Average Transaction Value </w:t>
-      </w:r>
-      <w:proofErr w:type="gramStart"/>
-      <w:r>
-        <w:rPr>
-          <w:color w:val="548DD4" w:themeColor="text2" w:themeTint="99"/>
-          <w:sz w:val="22"/>
-        </w:rPr>
-        <w:t>Per</w:t>
-      </w:r>
-      <w:proofErr w:type="gramEnd"/>
-      <w:r>
-        <w:rPr>
-          <w:color w:val="548DD4" w:themeColor="text2" w:themeTint="99"/>
-          <w:sz w:val="22"/>
-        </w:rPr>
-        <w:t xml:space="preserve"> Year</w:t>
-      </w:r>
-      <w:bookmarkEnd w:id="13"/>
+        <w:t>Average Transaction Value Per Year</w:t>
+      </w:r>
+      <w:bookmarkEnd w:id="12"/>
       <w:r>
         <w:rPr>
           <w:color w:val="548DD4" w:themeColor="text2" w:themeTint="99"/>
@@ -7410,7 +7194,7 @@
           <w:color w:val="548DD4" w:themeColor="text2" w:themeTint="99"/>
         </w:rPr>
       </w:pPr>
-      <w:bookmarkStart w:id="14" w:name="_Toc342997794"/>
+      <w:bookmarkStart w:id="13" w:name="_Toc342997794"/>
       <w:r>
         <w:rPr>
           <w:color w:val="548DD4" w:themeColor="text2" w:themeTint="99"/>
@@ -7418,7 +7202,7 @@
         <w:lastRenderedPageBreak/>
         <w:t>Trends and Insights</w:t>
       </w:r>
-      <w:bookmarkEnd w:id="14"/>
+      <w:bookmarkEnd w:id="13"/>
     </w:p>
     <w:p>
       <w:pPr>
@@ -7431,31 +7215,15 @@
           <w:sz w:val="22"/>
         </w:rPr>
       </w:pPr>
-      <w:bookmarkStart w:id="15" w:name="_Toc342997795"/>
+      <w:bookmarkStart w:id="14" w:name="_Toc342997795"/>
       <w:r>
         <w:rPr>
           <w:color w:val="548DD4" w:themeColor="text2" w:themeTint="99"/>
           <w:sz w:val="22"/>
         </w:rPr>
-        <w:t xml:space="preserve">Average Transaction Value </w:t>
-      </w:r>
-      <w:proofErr w:type="gramStart"/>
-      <w:r>
-        <w:rPr>
-          <w:color w:val="548DD4" w:themeColor="text2" w:themeTint="99"/>
-          <w:sz w:val="22"/>
-        </w:rPr>
-        <w:t>Per</w:t>
-      </w:r>
-      <w:proofErr w:type="gramEnd"/>
-      <w:r>
-        <w:rPr>
-          <w:color w:val="548DD4" w:themeColor="text2" w:themeTint="99"/>
-          <w:sz w:val="22"/>
-        </w:rPr>
-        <w:t xml:space="preserve"> Month</w:t>
-      </w:r>
-      <w:bookmarkEnd w:id="15"/>
+        <w:t>Average Transaction Value Per Month</w:t>
+      </w:r>
+      <w:bookmarkEnd w:id="14"/>
     </w:p>
     <w:p>
       <w:pPr>
@@ -7565,25 +7333,7 @@
           <w:color w:val="auto"/>
           <w:lang w:val="en-US"/>
         </w:rPr>
-        <w:t xml:space="preserve">The above graph shows the trend for the average value of transactions taking place per month for each of the bank sectors. We see that the Financial Institutions (e.g. Clearing Corporation </w:t>
-      </w:r>
-      <w:proofErr w:type="gramStart"/>
-      <w:r>
-        <w:rPr>
-          <w:rFonts w:ascii="Calibri" w:hAnsi="Calibri"/>
-          <w:color w:val="auto"/>
-          <w:lang w:val="en-US"/>
-        </w:rPr>
-        <w:t>Of</w:t>
-      </w:r>
-      <w:proofErr w:type="gramEnd"/>
-      <w:r>
-        <w:rPr>
-          <w:rFonts w:ascii="Calibri" w:hAnsi="Calibri"/>
-          <w:color w:val="auto"/>
-          <w:lang w:val="en-US"/>
-        </w:rPr>
-        <w:t xml:space="preserve"> India etc.) show the most variation in the total value contribution. Otherwise, the value of transactions has remained pretty consistent Month-on-Month across other sectors.</w:t>
+        <w:t>The above graph shows the trend for the average value of transactions taking place per month for each of the bank sectors. We see that the Financial Institutions (e.g. Clearing Corporation Of India etc.) show the most variation in the total value contribution. Otherwise, the value of transactions has remained pretty consistent Month-on-Month across other sectors.</w:t>
       </w:r>
     </w:p>
     <w:p>
@@ -7597,7 +7347,7 @@
           <w:sz w:val="22"/>
         </w:rPr>
       </w:pPr>
-      <w:bookmarkStart w:id="16" w:name="_Toc342997796"/>
+      <w:bookmarkStart w:id="15" w:name="_Toc342997796"/>
       <w:r>
         <w:rPr>
           <w:color w:val="548DD4" w:themeColor="text2" w:themeTint="99"/>
@@ -7605,7 +7355,7 @@
         </w:rPr>
         <w:t>Month-wise analysis - by volume and value</w:t>
       </w:r>
-      <w:bookmarkEnd w:id="16"/>
+      <w:bookmarkEnd w:id="15"/>
     </w:p>
     <w:p>
       <w:r>
@@ -7716,7 +7466,7 @@
           <w:sz w:val="22"/>
         </w:rPr>
       </w:pPr>
-      <w:bookmarkStart w:id="17" w:name="_Toc342997797"/>
+      <w:bookmarkStart w:id="16" w:name="_Toc342997797"/>
       <w:r>
         <w:rPr>
           <w:color w:val="548DD4" w:themeColor="text2" w:themeTint="99"/>
@@ -7724,7 +7474,7 @@
         </w:rPr>
         <w:t>Sector-wise Analysis</w:t>
       </w:r>
-      <w:bookmarkEnd w:id="17"/>
+      <w:bookmarkEnd w:id="16"/>
       <w:r>
         <w:rPr>
           <w:color w:val="548DD4" w:themeColor="text2" w:themeTint="99"/>
@@ -7840,29 +7590,7 @@
           <w:sz w:val="20"/>
           <w:szCs w:val="20"/>
         </w:rPr>
-        <w:t xml:space="preserve">Graph </w:t>
-      </w:r>
-      <w:proofErr w:type="gramStart"/>
-      <w:r>
-        <w:rPr>
-          <w:rFonts w:ascii="Calibri" w:hAnsi="Calibri"/>
-          <w:b w:val="0"/>
-          <w:color w:val="548DD4" w:themeColor="text2" w:themeTint="99"/>
-          <w:sz w:val="20"/>
-          <w:szCs w:val="20"/>
-        </w:rPr>
-        <w:t>5 :</w:t>
-      </w:r>
-      <w:proofErr w:type="gramEnd"/>
-      <w:r>
-        <w:rPr>
-          <w:rFonts w:ascii="Calibri" w:hAnsi="Calibri"/>
-          <w:b w:val="0"/>
-          <w:color w:val="548DD4" w:themeColor="text2" w:themeTint="99"/>
-          <w:sz w:val="20"/>
-          <w:szCs w:val="20"/>
-        </w:rPr>
-        <w:t xml:space="preserve"> Sector-wise – Annual No. of Transactions/Value of Transactions month wise Bank Sector</w:t>
+        <w:t>Graph 5 : Sector-wise – Annual No. of Transactions/Value of Transactions month wise Bank Sector</w:t>
       </w:r>
     </w:p>
     <w:p>
@@ -8138,7 +7866,7 @@
           <w:szCs w:val="32"/>
         </w:rPr>
       </w:pPr>
-      <w:bookmarkStart w:id="18" w:name="_Toc342997798"/>
+      <w:bookmarkStart w:id="17" w:name="_Toc342997798"/>
       <w:r>
         <w:rPr>
           <w:rStyle w:val="Heading2Char"/>
@@ -8149,23 +7877,23 @@
         <w:lastRenderedPageBreak/>
         <w:t>Conclusions</w:t>
       </w:r>
+      <w:bookmarkEnd w:id="17"/>
+    </w:p>
+    <w:p>
+      <w:pPr>
+        <w:pStyle w:val="Heading2"/>
+        <w:rPr>
+          <w:color w:val="548DD4" w:themeColor="text2" w:themeTint="99"/>
+        </w:rPr>
+      </w:pPr>
+      <w:bookmarkStart w:id="18" w:name="_Toc342997799"/>
+      <w:r>
+        <w:rPr>
+          <w:color w:val="548DD4" w:themeColor="text2" w:themeTint="99"/>
+        </w:rPr>
+        <w:t>Growth Trends</w:t>
+      </w:r>
       <w:bookmarkEnd w:id="18"/>
-    </w:p>
-    <w:p>
-      <w:pPr>
-        <w:pStyle w:val="Heading2"/>
-        <w:rPr>
-          <w:color w:val="548DD4" w:themeColor="text2" w:themeTint="99"/>
-        </w:rPr>
-      </w:pPr>
-      <w:bookmarkStart w:id="19" w:name="_Toc342997799"/>
-      <w:r>
-        <w:rPr>
-          <w:color w:val="548DD4" w:themeColor="text2" w:themeTint="99"/>
-        </w:rPr>
-        <w:t>Growth Trends</w:t>
-      </w:r>
-      <w:bookmarkEnd w:id="19"/>
       <w:r>
         <w:rPr>
           <w:color w:val="548DD4" w:themeColor="text2" w:themeTint="99"/>
@@ -8275,14 +8003,14 @@
           <w:szCs w:val="24"/>
         </w:rPr>
       </w:pPr>
-      <w:bookmarkStart w:id="20" w:name="_Toc342997800"/>
+      <w:bookmarkStart w:id="19" w:name="_Toc342997800"/>
       <w:r>
         <w:rPr>
           <w:color w:val="548DD4" w:themeColor="text2" w:themeTint="99"/>
         </w:rPr>
         <w:t>Sector Based Analysis</w:t>
       </w:r>
-      <w:bookmarkEnd w:id="20"/>
+      <w:bookmarkEnd w:id="19"/>
     </w:p>
     <w:p>
       <w:pPr>
@@ -8331,7 +8059,25 @@
           <w:sz w:val="24"/>
           <w:szCs w:val="24"/>
         </w:rPr>
-        <w:t>Graph 6 reveals that even though the number of transactions of public sector banks is quite large compared to that of private sector, the value of transactions isn’t significantly large. This indicates that that the average value of transactions done in PVT sector is larger than the average value of transactions done in the PUB sector.</w:t>
+        <w:t>Graph 6 reveals that even though the number of transactions of public sector banks is quite large compared to that of private sector, the value of transactions isn’t significantly large. This indicates that that the average value of transactions done in PVT sector is larger than the average valu</w:t>
+      </w:r>
+      <w:r>
+        <w:rPr>
+          <w:rFonts w:ascii="Times New Roman" w:hAnsi="Times New Roman"/>
+          <w:sz w:val="24"/>
+          <w:szCs w:val="24"/>
+        </w:rPr>
+        <w:t>e of transactions done in the PS</w:t>
+      </w:r>
+      <w:bookmarkStart w:id="20" w:name="_GoBack"/>
+      <w:bookmarkEnd w:id="20"/>
+      <w:r>
+        <w:rPr>
+          <w:rFonts w:ascii="Times New Roman" w:hAnsi="Times New Roman"/>
+          <w:sz w:val="24"/>
+          <w:szCs w:val="24"/>
+        </w:rPr>
+        <w:t>B sector.</w:t>
       </w:r>
     </w:p>
     <w:p>
@@ -8587,7 +8333,6 @@
           <w:szCs w:val="24"/>
         </w:rPr>
       </w:pPr>
-      <w:proofErr w:type="spellStart"/>
       <w:r>
         <w:rPr>
           <w:rFonts w:ascii="Times New Roman" w:hAnsi="Times New Roman"/>
@@ -8596,7 +8341,6 @@
         </w:rPr>
         <w:t>gridExtra</w:t>
       </w:r>
-      <w:proofErr w:type="spellEnd"/>
     </w:p>
     <w:p>
       <w:pPr>
@@ -8640,23 +8384,13 @@
           <w:szCs w:val="24"/>
         </w:rPr>
       </w:pPr>
-      <w:proofErr w:type="spellStart"/>
-      <w:r>
-        <w:rPr>
-          <w:rFonts w:ascii="Times New Roman" w:hAnsi="Times New Roman"/>
-          <w:sz w:val="24"/>
-          <w:szCs w:val="24"/>
-        </w:rPr>
-        <w:t>NeftAnalysis.R</w:t>
-      </w:r>
-      <w:proofErr w:type="spellEnd"/>
-      <w:r>
-        <w:rPr>
-          <w:rFonts w:ascii="Times New Roman" w:hAnsi="Times New Roman"/>
-          <w:sz w:val="24"/>
-          <w:szCs w:val="24"/>
-        </w:rPr>
-        <w:t xml:space="preserve"> – The executable where all the analysis resides </w:t>
+      <w:r>
+        <w:rPr>
+          <w:rFonts w:ascii="Times New Roman" w:hAnsi="Times New Roman"/>
+          <w:sz w:val="24"/>
+          <w:szCs w:val="24"/>
+        </w:rPr>
+        <w:t xml:space="preserve">NeftAnalysis.R – The executable where all the analysis resides </w:t>
       </w:r>
     </w:p>
     <w:p>
@@ -8676,41 +8410,13 @@
           <w:szCs w:val="24"/>
         </w:rPr>
       </w:pPr>
-      <w:proofErr w:type="spellStart"/>
-      <w:r>
-        <w:rPr>
-          <w:rFonts w:ascii="Times New Roman" w:hAnsi="Times New Roman"/>
-          <w:sz w:val="24"/>
-          <w:szCs w:val="24"/>
-        </w:rPr>
-        <w:t>NeftData.R</w:t>
-      </w:r>
-      <w:proofErr w:type="spellEnd"/>
-      <w:r>
-        <w:rPr>
-          <w:rFonts w:ascii="Times New Roman" w:hAnsi="Times New Roman"/>
-          <w:sz w:val="24"/>
-          <w:szCs w:val="24"/>
-        </w:rPr>
-        <w:t xml:space="preserve">        - Sources the data from the RBI excel dataset and is used by the </w:t>
-      </w:r>
-      <w:proofErr w:type="spellStart"/>
-      <w:r>
-        <w:rPr>
-          <w:rFonts w:ascii="Times New Roman" w:hAnsi="Times New Roman"/>
-          <w:sz w:val="24"/>
-          <w:szCs w:val="24"/>
-        </w:rPr>
-        <w:t>NeftAnalysis.R</w:t>
-      </w:r>
-      <w:proofErr w:type="spellEnd"/>
-      <w:r>
-        <w:rPr>
-          <w:rFonts w:ascii="Times New Roman" w:hAnsi="Times New Roman"/>
-          <w:sz w:val="24"/>
-          <w:szCs w:val="24"/>
-        </w:rPr>
-        <w:t xml:space="preserve"> script</w:t>
+      <w:r>
+        <w:rPr>
+          <w:rFonts w:ascii="Times New Roman" w:hAnsi="Times New Roman"/>
+          <w:sz w:val="24"/>
+          <w:szCs w:val="24"/>
+        </w:rPr>
+        <w:t>NeftData.R        - Sources the data from the RBI excel dataset and is used by the NeftAnalysis.R script</w:t>
       </w:r>
     </w:p>
     <w:p>

</xml_diff>